<commit_message>
Some updates to Specs Doc
Need to make a new Use-Case Diagram, will do so tonight (6/10/13)
</commit_message>
<xml_diff>
--- a/docs/specifications_document.docx
+++ b/docs/specifications_document.docx
@@ -35,6 +35,7 @@
           <w:szCs w:val="24"/>
         </w:rPr>
       </w:pPr>
+      <w:proofErr w:type="spellStart"/>
       <w:r>
         <w:rPr>
           <w:rFonts w:ascii="Segoe UI" w:hAnsi="Segoe UI" w:cs="Segoe UI"/>
@@ -42,8 +43,9 @@
           <w:sz w:val="32"/>
           <w:szCs w:val="24"/>
         </w:rPr>
-        <w:t>Meme My Friends (to be changed)</w:t>
-      </w:r>
+        <w:t>InstaMeme</w:t>
+      </w:r>
+      <w:proofErr w:type="spellEnd"/>
     </w:p>
     <w:p>
       <w:pPr>
@@ -331,16 +333,24 @@
           <w:szCs w:val="24"/>
         </w:rPr>
       </w:pPr>
-      <w:r>
-        <w:rPr>
-          <w:rFonts w:ascii="Segoe UI" w:hAnsi="Segoe UI" w:cs="Segoe UI"/>
-          <w:sz w:val="24"/>
-          <w:szCs w:val="24"/>
-        </w:rPr>
-        <w:t>Photobooth.</w:t>
-      </w:r>
-      <w:bookmarkStart w:id="0" w:name="_GoBack"/>
-      <w:bookmarkEnd w:id="0"/>
+      <w:proofErr w:type="spellStart"/>
+      <w:r>
+        <w:rPr>
+          <w:rFonts w:ascii="Segoe UI" w:hAnsi="Segoe UI" w:cs="Segoe UI"/>
+          <w:sz w:val="24"/>
+          <w:szCs w:val="24"/>
+        </w:rPr>
+        <w:t>Photobooth</w:t>
+      </w:r>
+      <w:proofErr w:type="spellEnd"/>
+      <w:r>
+        <w:rPr>
+          <w:rFonts w:ascii="Segoe UI" w:hAnsi="Segoe UI" w:cs="Segoe UI"/>
+          <w:sz w:val="24"/>
+          <w:szCs w:val="24"/>
+        </w:rPr>
+        <w:t>/Caption Contest</w:t>
+      </w:r>
     </w:p>
     <w:p>
       <w:pPr>
@@ -397,13 +407,23 @@
           <w:szCs w:val="24"/>
         </w:rPr>
       </w:pPr>
-      <w:r>
-        <w:rPr>
-          <w:rFonts w:ascii="Segoe UI" w:hAnsi="Segoe UI" w:cs="Segoe UI"/>
-          <w:sz w:val="24"/>
-          <w:szCs w:val="24"/>
-        </w:rPr>
-        <w:t>Niklas Bauer</w:t>
+      <w:proofErr w:type="spellStart"/>
+      <w:r>
+        <w:rPr>
+          <w:rFonts w:ascii="Segoe UI" w:hAnsi="Segoe UI" w:cs="Segoe UI"/>
+          <w:sz w:val="24"/>
+          <w:szCs w:val="24"/>
+        </w:rPr>
+        <w:t>Niklas</w:t>
+      </w:r>
+      <w:proofErr w:type="spellEnd"/>
+      <w:r>
+        <w:rPr>
+          <w:rFonts w:ascii="Segoe UI" w:hAnsi="Segoe UI" w:cs="Segoe UI"/>
+          <w:sz w:val="24"/>
+          <w:szCs w:val="24"/>
+        </w:rPr>
+        <w:t xml:space="preserve"> Bauer</w:t>
       </w:r>
     </w:p>
     <w:p>
@@ -600,7 +620,23 @@
           <w:sz w:val="24"/>
           <w:szCs w:val="24"/>
         </w:rPr>
-        <w:t>As a user, I want the product to be easy and simple to use. I do not want to have multiple, complicated options, I want the product to do exactly what I want it to, hopefully after just one click of a button. I want the interface to be clean, simple, and coherent.</w:t>
+        <w:t>As a user, I want the p</w:t>
+      </w:r>
+      <w:r>
+        <w:rPr>
+          <w:rFonts w:ascii="Segoe UI" w:hAnsi="Segoe UI" w:cs="Segoe UI"/>
+          <w:sz w:val="24"/>
+          <w:szCs w:val="24"/>
+        </w:rPr>
+        <w:t xml:space="preserve">roduct to be easy and simple. The interface should be clean and </w:t>
+      </w:r>
+      <w:r>
+        <w:rPr>
+          <w:rFonts w:ascii="Segoe UI" w:hAnsi="Segoe UI" w:cs="Segoe UI"/>
+          <w:sz w:val="24"/>
+          <w:szCs w:val="24"/>
+        </w:rPr>
+        <w:t>coherent.</w:t>
       </w:r>
     </w:p>
     <w:p>
@@ -641,41 +677,36 @@
           <w:sz w:val="24"/>
           <w:szCs w:val="24"/>
         </w:rPr>
-        <w:t>&lt;filler text&gt;</w:t>
-      </w:r>
-    </w:p>
-    <w:p>
-      <w:pPr>
-        <w:pStyle w:val="ListParagraph"/>
-        <w:numPr>
-          <w:ilvl w:val="0"/>
-          <w:numId w:val="4"/>
-        </w:numPr>
-        <w:jc w:val="both"/>
-        <w:rPr>
-          <w:rFonts w:ascii="Segoe UI" w:hAnsi="Segoe UI" w:cs="Segoe UI"/>
-          <w:sz w:val="24"/>
-          <w:szCs w:val="24"/>
-        </w:rPr>
-      </w:pPr>
-      <w:r>
-        <w:rPr>
-          <w:rFonts w:ascii="Segoe UI" w:hAnsi="Segoe UI" w:cs="Segoe UI"/>
-          <w:sz w:val="24"/>
-          <w:szCs w:val="24"/>
-        </w:rPr>
-        <w:t>&lt;filler text&gt;</w:t>
-      </w:r>
-    </w:p>
-    <w:p>
-      <w:pPr>
-        <w:jc w:val="both"/>
-        <w:rPr>
-          <w:rFonts w:ascii="Segoe UI" w:hAnsi="Segoe UI" w:cs="Segoe UI"/>
-          <w:sz w:val="24"/>
-          <w:szCs w:val="24"/>
-        </w:rPr>
-      </w:pPr>
+        <w:t>As a user, I want the p</w:t>
+      </w:r>
+      <w:r>
+        <w:rPr>
+          <w:rFonts w:ascii="Segoe UI" w:hAnsi="Segoe UI" w:cs="Segoe UI"/>
+          <w:sz w:val="24"/>
+          <w:szCs w:val="24"/>
+        </w:rPr>
+        <w:t xml:space="preserve">roduct to be easy and simple. The interface should be clean and </w:t>
+      </w:r>
+      <w:r>
+        <w:rPr>
+          <w:rFonts w:ascii="Segoe UI" w:hAnsi="Segoe UI" w:cs="Segoe UI"/>
+          <w:sz w:val="24"/>
+          <w:szCs w:val="24"/>
+        </w:rPr>
+        <w:t>coherent.</w:t>
+      </w:r>
+    </w:p>
+    <w:p>
+      <w:pPr>
+        <w:jc w:val="both"/>
+        <w:rPr>
+          <w:rFonts w:ascii="Segoe UI" w:hAnsi="Segoe UI" w:cs="Segoe UI"/>
+          <w:sz w:val="24"/>
+          <w:szCs w:val="24"/>
+        </w:rPr>
+      </w:pPr>
+      <w:bookmarkStart w:id="0" w:name="_GoBack"/>
+      <w:bookmarkEnd w:id="0"/>
     </w:p>
     <w:p>
       <w:pPr>
@@ -746,12 +777,14 @@
         <w:rFonts w:asciiTheme="majorHAnsi" w:eastAsiaTheme="majorEastAsia" w:hAnsiTheme="majorHAnsi" w:cstheme="majorBidi"/>
       </w:rPr>
     </w:pPr>
+    <w:proofErr w:type="spellStart"/>
     <w:r>
       <w:rPr>
         <w:rFonts w:asciiTheme="majorHAnsi" w:eastAsiaTheme="majorEastAsia" w:hAnsiTheme="majorHAnsi" w:cstheme="majorBidi"/>
       </w:rPr>
-      <w:t>Meme My Friends</w:t>
+      <w:t>InstaMeme</w:t>
     </w:r>
+    <w:proofErr w:type="spellEnd"/>
     <w:r>
       <w:rPr>
         <w:rFonts w:asciiTheme="majorHAnsi" w:eastAsiaTheme="majorEastAsia" w:hAnsiTheme="majorHAnsi" w:cstheme="majorBidi"/>
@@ -802,7 +835,7 @@
         <w:rFonts w:asciiTheme="majorHAnsi" w:eastAsiaTheme="majorEastAsia" w:hAnsiTheme="majorHAnsi" w:cstheme="majorBidi"/>
         <w:noProof/>
       </w:rPr>
-      <w:t>2</w:t>
+      <w:t>3</w:t>
     </w:r>
     <w:r>
       <w:rPr>

</xml_diff>

<commit_message>
updated files after the code presentation
made some file changes after meeting in class today. mostly changing
text in the /docs folder
</commit_message>
<xml_diff>
--- a/docs/specifications_document.docx
+++ b/docs/specifications_document.docx
@@ -734,10 +734,42 @@
           <w:sz w:val="24"/>
           <w:szCs w:val="24"/>
         </w:rPr>
-        <w:t>As a user, I want to easily select one image from multiple possible sources. I want it to be of any file type.</w:t>
+        <w:t>As a u</w:t>
+      </w:r>
+      <w:r>
+        <w:rPr>
+          <w:rFonts w:ascii="Segoe UI" w:hAnsi="Segoe UI" w:cs="Segoe UI"/>
+          <w:sz w:val="24"/>
+          <w:szCs w:val="24"/>
+        </w:rPr>
+        <w:t>ser, I want to easily select any</w:t>
+      </w:r>
+      <w:r>
+        <w:rPr>
+          <w:rFonts w:ascii="Segoe UI" w:hAnsi="Segoe UI" w:cs="Segoe UI"/>
+          <w:sz w:val="24"/>
+          <w:szCs w:val="24"/>
+        </w:rPr>
+        <w:t xml:space="preserve"> image</w:t>
       </w:r>
       <w:bookmarkStart w:id="0" w:name="_GoBack"/>
       <w:bookmarkEnd w:id="0"/>
+      <w:r>
+        <w:rPr>
+          <w:rFonts w:ascii="Segoe UI" w:hAnsi="Segoe UI" w:cs="Segoe UI"/>
+          <w:sz w:val="24"/>
+          <w:szCs w:val="24"/>
+        </w:rPr>
+        <w:t>. I</w:t>
+      </w:r>
+      <w:r>
+        <w:rPr>
+          <w:rFonts w:ascii="Segoe UI" w:hAnsi="Segoe UI" w:cs="Segoe UI"/>
+          <w:sz w:val="24"/>
+          <w:szCs w:val="24"/>
+        </w:rPr>
+        <w:t xml:space="preserve"> want it to be of any file type, and of any size.</w:t>
+      </w:r>
     </w:p>
     <w:p>
       <w:pPr>

</xml_diff>

<commit_message>
moved test plan in to specs doc
It is not in the format given to us on Monday, future testing will
follow that format, however.
</commit_message>
<xml_diff>
--- a/docs/specifications_document.docx
+++ b/docs/specifications_document.docx
@@ -750,56 +750,948 @@
           <w:sz w:val="24"/>
           <w:szCs w:val="24"/>
         </w:rPr>
-        <w:t xml:space="preserve"> image</w:t>
-      </w:r>
+        <w:t xml:space="preserve"> image. I</w:t>
+      </w:r>
+      <w:r>
+        <w:rPr>
+          <w:rFonts w:ascii="Segoe UI" w:hAnsi="Segoe UI" w:cs="Segoe UI"/>
+          <w:sz w:val="24"/>
+          <w:szCs w:val="24"/>
+        </w:rPr>
+        <w:t xml:space="preserve"> want it to be of any file type, and of any size.</w:t>
+      </w:r>
+    </w:p>
+    <w:p>
+      <w:pPr>
+        <w:jc w:val="both"/>
+        <w:rPr>
+          <w:rFonts w:ascii="Segoe UI" w:hAnsi="Segoe UI" w:cs="Segoe UI"/>
+          <w:sz w:val="24"/>
+          <w:szCs w:val="24"/>
+        </w:rPr>
+      </w:pPr>
+    </w:p>
+    <w:p>
+      <w:pPr>
+        <w:jc w:val="both"/>
+        <w:rPr>
+          <w:rFonts w:ascii="Segoe UI" w:hAnsi="Segoe UI" w:cs="Segoe UI"/>
+          <w:sz w:val="24"/>
+          <w:szCs w:val="24"/>
+        </w:rPr>
+      </w:pPr>
+    </w:p>
+    <w:p>
+      <w:pPr>
+        <w:jc w:val="both"/>
+        <w:rPr>
+          <w:rFonts w:ascii="Segoe UI" w:hAnsi="Segoe UI" w:cs="Segoe UI"/>
+          <w:b/>
+          <w:sz w:val="24"/>
+          <w:szCs w:val="24"/>
+        </w:rPr>
+      </w:pPr>
+      <w:r>
+        <w:rPr>
+          <w:rFonts w:ascii="Segoe UI" w:hAnsi="Segoe UI" w:cs="Segoe UI"/>
+          <w:b/>
+          <w:sz w:val="24"/>
+          <w:szCs w:val="24"/>
+        </w:rPr>
+        <w:t>Test Plan:</w:t>
+      </w:r>
+    </w:p>
+    <w:p>
+      <w:pPr>
+        <w:jc w:val="both"/>
+        <w:rPr>
+          <w:rFonts w:ascii="Segoe UI" w:hAnsi="Segoe UI" w:cs="Segoe UI"/>
+          <w:sz w:val="24"/>
+          <w:szCs w:val="24"/>
+          <w:u w:val="single"/>
+        </w:rPr>
+      </w:pPr>
+      <w:r>
+        <w:rPr>
+          <w:rFonts w:ascii="Segoe UI" w:hAnsi="Segoe UI" w:cs="Segoe UI"/>
+          <w:sz w:val="24"/>
+          <w:szCs w:val="24"/>
+          <w:u w:val="single"/>
+        </w:rPr>
+        <w:t>Alpha Release .1</w:t>
+      </w:r>
+    </w:p>
+    <w:p>
+      <w:pPr>
+        <w:jc w:val="both"/>
+        <w:rPr>
+          <w:rFonts w:ascii="Segoe UI" w:hAnsi="Segoe UI" w:cs="Segoe UI"/>
+          <w:sz w:val="24"/>
+          <w:szCs w:val="24"/>
+        </w:rPr>
+      </w:pPr>
+      <w:r>
+        <w:rPr>
+          <w:rFonts w:ascii="Segoe UI" w:hAnsi="Segoe UI" w:cs="Segoe UI"/>
+          <w:sz w:val="24"/>
+          <w:szCs w:val="24"/>
+        </w:rPr>
+        <w:tab/>
+        <w:t>Note: Future Test plans will be in the format given to us in class on Monday. There is a test document in the /docs folder that shows the outcome of these test plans.</w:t>
+      </w:r>
+    </w:p>
+    <w:p>
+      <w:pPr>
+        <w:jc w:val="both"/>
+        <w:rPr>
+          <w:rFonts w:ascii="Segoe UI" w:hAnsi="Segoe UI" w:cs="Segoe UI"/>
+          <w:sz w:val="24"/>
+          <w:szCs w:val="24"/>
+        </w:rPr>
+      </w:pPr>
+      <w:r>
+        <w:rPr>
+          <w:rFonts w:ascii="Segoe UI" w:hAnsi="Segoe UI" w:cs="Segoe UI"/>
+          <w:sz w:val="24"/>
+          <w:szCs w:val="24"/>
+        </w:rPr>
+        <w:t>TEST PLAN:</w:t>
+      </w:r>
+    </w:p>
+    <w:p>
+      <w:pPr>
+        <w:spacing w:line="240" w:lineRule="auto"/>
+        <w:contextualSpacing/>
+        <w:jc w:val="both"/>
+        <w:rPr>
+          <w:rFonts w:ascii="Segoe UI" w:hAnsi="Segoe UI" w:cs="Segoe UI"/>
+          <w:sz w:val="24"/>
+          <w:szCs w:val="24"/>
+        </w:rPr>
+      </w:pPr>
+      <w:r>
+        <w:rPr>
+          <w:rFonts w:ascii="Segoe UI" w:hAnsi="Segoe UI" w:cs="Segoe UI"/>
+          <w:sz w:val="24"/>
+          <w:szCs w:val="24"/>
+        </w:rPr>
+        <w:t>Feature: User Interface</w:t>
+      </w:r>
+    </w:p>
+    <w:p>
+      <w:pPr>
+        <w:spacing w:line="240" w:lineRule="auto"/>
+        <w:contextualSpacing/>
+        <w:jc w:val="both"/>
+        <w:rPr>
+          <w:rFonts w:ascii="Segoe UI" w:hAnsi="Segoe UI" w:cs="Segoe UI"/>
+          <w:sz w:val="24"/>
+          <w:szCs w:val="24"/>
+        </w:rPr>
+      </w:pPr>
+      <w:r>
+        <w:rPr>
+          <w:rFonts w:ascii="Segoe UI" w:hAnsi="Segoe UI" w:cs="Segoe UI"/>
+          <w:sz w:val="24"/>
+          <w:szCs w:val="24"/>
+        </w:rPr>
+        <w:t>Test: Click on all implemented buttons</w:t>
+      </w:r>
+    </w:p>
+    <w:p>
+      <w:pPr>
+        <w:spacing w:line="240" w:lineRule="auto"/>
+        <w:contextualSpacing/>
+        <w:jc w:val="both"/>
+        <w:rPr>
+          <w:rFonts w:ascii="Segoe UI" w:hAnsi="Segoe UI" w:cs="Segoe UI"/>
+          <w:sz w:val="24"/>
+          <w:szCs w:val="24"/>
+        </w:rPr>
+      </w:pPr>
+      <w:r>
+        <w:rPr>
+          <w:rFonts w:ascii="Segoe UI" w:hAnsi="Segoe UI" w:cs="Segoe UI"/>
+          <w:sz w:val="24"/>
+          <w:szCs w:val="24"/>
+        </w:rPr>
+        <w:t>Pass: Able to click through to each implemented activity, and return to previous activities</w:t>
+      </w:r>
+    </w:p>
+    <w:p>
+      <w:pPr>
+        <w:spacing w:line="240" w:lineRule="auto"/>
+        <w:contextualSpacing/>
+        <w:jc w:val="both"/>
+        <w:rPr>
+          <w:rFonts w:ascii="Segoe UI" w:hAnsi="Segoe UI" w:cs="Segoe UI"/>
+          <w:sz w:val="24"/>
+          <w:szCs w:val="24"/>
+        </w:rPr>
+      </w:pPr>
+      <w:r>
+        <w:rPr>
+          <w:rFonts w:ascii="Segoe UI" w:hAnsi="Segoe UI" w:cs="Segoe UI"/>
+          <w:sz w:val="24"/>
+          <w:szCs w:val="24"/>
+        </w:rPr>
+        <w:t>Fail: Any non-implemented button does not work. Document which these are and what occurs.</w:t>
+      </w:r>
+    </w:p>
+    <w:p>
+      <w:pPr>
+        <w:spacing w:line="240" w:lineRule="auto"/>
+        <w:contextualSpacing/>
+        <w:jc w:val="both"/>
+        <w:rPr>
+          <w:rFonts w:ascii="Segoe UI" w:hAnsi="Segoe UI" w:cs="Segoe UI"/>
+          <w:sz w:val="24"/>
+          <w:szCs w:val="24"/>
+        </w:rPr>
+      </w:pPr>
+    </w:p>
+    <w:p>
+      <w:pPr>
+        <w:spacing w:line="240" w:lineRule="auto"/>
+        <w:contextualSpacing/>
+        <w:jc w:val="both"/>
+        <w:rPr>
+          <w:rFonts w:ascii="Segoe UI" w:hAnsi="Segoe UI" w:cs="Segoe UI"/>
+          <w:sz w:val="24"/>
+          <w:szCs w:val="24"/>
+        </w:rPr>
+      </w:pPr>
+      <w:r>
+        <w:rPr>
+          <w:rFonts w:ascii="Segoe UI" w:hAnsi="Segoe UI" w:cs="Segoe UI"/>
+          <w:sz w:val="24"/>
+          <w:szCs w:val="24"/>
+        </w:rPr>
+        <w:t>Feature: Loading photographs from gallery</w:t>
+      </w:r>
+    </w:p>
+    <w:p>
+      <w:pPr>
+        <w:spacing w:line="240" w:lineRule="auto"/>
+        <w:contextualSpacing/>
+        <w:jc w:val="both"/>
+        <w:rPr>
+          <w:rFonts w:ascii="Segoe UI" w:hAnsi="Segoe UI" w:cs="Segoe UI"/>
+          <w:sz w:val="24"/>
+          <w:szCs w:val="24"/>
+        </w:rPr>
+      </w:pPr>
+      <w:r>
+        <w:rPr>
+          <w:rFonts w:ascii="Segoe UI" w:hAnsi="Segoe UI" w:cs="Segoe UI"/>
+          <w:sz w:val="24"/>
+          <w:szCs w:val="24"/>
+        </w:rPr>
+        <w:t>Test: Load .</w:t>
+      </w:r>
+      <w:proofErr w:type="spellStart"/>
+      <w:r>
+        <w:rPr>
+          <w:rFonts w:ascii="Segoe UI" w:hAnsi="Segoe UI" w:cs="Segoe UI"/>
+          <w:sz w:val="24"/>
+          <w:szCs w:val="24"/>
+        </w:rPr>
+        <w:t>png</w:t>
+      </w:r>
+      <w:proofErr w:type="spellEnd"/>
+      <w:r>
+        <w:rPr>
+          <w:rFonts w:ascii="Segoe UI" w:hAnsi="Segoe UI" w:cs="Segoe UI"/>
+          <w:sz w:val="24"/>
+          <w:szCs w:val="24"/>
+        </w:rPr>
+        <w:t xml:space="preserve"> from any folder</w:t>
+      </w:r>
+    </w:p>
+    <w:p>
+      <w:pPr>
+        <w:spacing w:line="240" w:lineRule="auto"/>
+        <w:contextualSpacing/>
+        <w:jc w:val="both"/>
+        <w:rPr>
+          <w:rFonts w:ascii="Segoe UI" w:hAnsi="Segoe UI" w:cs="Segoe UI"/>
+          <w:sz w:val="24"/>
+          <w:szCs w:val="24"/>
+        </w:rPr>
+      </w:pPr>
+      <w:r>
+        <w:rPr>
+          <w:rFonts w:ascii="Segoe UI" w:hAnsi="Segoe UI" w:cs="Segoe UI"/>
+          <w:sz w:val="24"/>
+          <w:szCs w:val="24"/>
+        </w:rPr>
+        <w:t>Pass: Photo loads and is displayed in activity</w:t>
+      </w:r>
+    </w:p>
+    <w:p>
+      <w:pPr>
+        <w:spacing w:line="240" w:lineRule="auto"/>
+        <w:contextualSpacing/>
+        <w:jc w:val="both"/>
+        <w:rPr>
+          <w:rFonts w:ascii="Segoe UI" w:hAnsi="Segoe UI" w:cs="Segoe UI"/>
+          <w:sz w:val="24"/>
+          <w:szCs w:val="24"/>
+        </w:rPr>
+      </w:pPr>
+      <w:r>
+        <w:rPr>
+          <w:rFonts w:ascii="Segoe UI" w:hAnsi="Segoe UI" w:cs="Segoe UI"/>
+          <w:sz w:val="24"/>
+          <w:szCs w:val="24"/>
+        </w:rPr>
+        <w:lastRenderedPageBreak/>
+        <w:t>Fail: Cannot find image, or image does not display</w:t>
+      </w:r>
+    </w:p>
+    <w:p>
+      <w:pPr>
+        <w:spacing w:line="240" w:lineRule="auto"/>
+        <w:contextualSpacing/>
+        <w:jc w:val="both"/>
+        <w:rPr>
+          <w:rFonts w:ascii="Segoe UI" w:hAnsi="Segoe UI" w:cs="Segoe UI"/>
+          <w:sz w:val="24"/>
+          <w:szCs w:val="24"/>
+        </w:rPr>
+      </w:pPr>
+    </w:p>
+    <w:p>
+      <w:pPr>
+        <w:spacing w:line="240" w:lineRule="auto"/>
+        <w:contextualSpacing/>
+        <w:jc w:val="both"/>
+        <w:rPr>
+          <w:rFonts w:ascii="Segoe UI" w:hAnsi="Segoe UI" w:cs="Segoe UI"/>
+          <w:sz w:val="24"/>
+          <w:szCs w:val="24"/>
+        </w:rPr>
+      </w:pPr>
+      <w:r>
+        <w:rPr>
+          <w:rFonts w:ascii="Segoe UI" w:hAnsi="Segoe UI" w:cs="Segoe UI"/>
+          <w:sz w:val="24"/>
+          <w:szCs w:val="24"/>
+        </w:rPr>
+        <w:t>Feature: Loading photographs from gallery</w:t>
+      </w:r>
+    </w:p>
+    <w:p>
+      <w:pPr>
+        <w:spacing w:line="240" w:lineRule="auto"/>
+        <w:contextualSpacing/>
+        <w:jc w:val="both"/>
+        <w:rPr>
+          <w:rFonts w:ascii="Segoe UI" w:hAnsi="Segoe UI" w:cs="Segoe UI"/>
+          <w:sz w:val="24"/>
+          <w:szCs w:val="24"/>
+        </w:rPr>
+      </w:pPr>
+      <w:r>
+        <w:rPr>
+          <w:rFonts w:ascii="Segoe UI" w:hAnsi="Segoe UI" w:cs="Segoe UI"/>
+          <w:sz w:val="24"/>
+          <w:szCs w:val="24"/>
+        </w:rPr>
+        <w:t>Test: Load .jpeg from any folder</w:t>
+      </w:r>
+    </w:p>
+    <w:p>
+      <w:pPr>
+        <w:spacing w:line="240" w:lineRule="auto"/>
+        <w:contextualSpacing/>
+        <w:jc w:val="both"/>
+        <w:rPr>
+          <w:rFonts w:ascii="Segoe UI" w:hAnsi="Segoe UI" w:cs="Segoe UI"/>
+          <w:sz w:val="24"/>
+          <w:szCs w:val="24"/>
+        </w:rPr>
+      </w:pPr>
+      <w:r>
+        <w:rPr>
+          <w:rFonts w:ascii="Segoe UI" w:hAnsi="Segoe UI" w:cs="Segoe UI"/>
+          <w:sz w:val="24"/>
+          <w:szCs w:val="24"/>
+        </w:rPr>
+        <w:t>Pass: Photo loads and is displayed in activity</w:t>
+      </w:r>
+    </w:p>
+    <w:p>
+      <w:pPr>
+        <w:spacing w:line="240" w:lineRule="auto"/>
+        <w:contextualSpacing/>
+        <w:jc w:val="both"/>
+        <w:rPr>
+          <w:rFonts w:ascii="Segoe UI" w:hAnsi="Segoe UI" w:cs="Segoe UI"/>
+          <w:sz w:val="24"/>
+          <w:szCs w:val="24"/>
+        </w:rPr>
+      </w:pPr>
+      <w:r>
+        <w:rPr>
+          <w:rFonts w:ascii="Segoe UI" w:hAnsi="Segoe UI" w:cs="Segoe UI"/>
+          <w:sz w:val="24"/>
+          <w:szCs w:val="24"/>
+        </w:rPr>
+        <w:t>Fail: Cannot find image, or image does not display</w:t>
+      </w:r>
+    </w:p>
+    <w:p>
+      <w:pPr>
+        <w:spacing w:line="240" w:lineRule="auto"/>
+        <w:contextualSpacing/>
+        <w:jc w:val="both"/>
+        <w:rPr>
+          <w:rFonts w:ascii="Segoe UI" w:hAnsi="Segoe UI" w:cs="Segoe UI"/>
+          <w:sz w:val="24"/>
+          <w:szCs w:val="24"/>
+        </w:rPr>
+      </w:pPr>
+    </w:p>
+    <w:p>
+      <w:pPr>
+        <w:spacing w:line="240" w:lineRule="auto"/>
+        <w:contextualSpacing/>
+        <w:jc w:val="both"/>
+        <w:rPr>
+          <w:rFonts w:ascii="Segoe UI" w:hAnsi="Segoe UI" w:cs="Segoe UI"/>
+          <w:sz w:val="24"/>
+          <w:szCs w:val="24"/>
+        </w:rPr>
+      </w:pPr>
+      <w:r>
+        <w:rPr>
+          <w:rFonts w:ascii="Segoe UI" w:hAnsi="Segoe UI" w:cs="Segoe UI"/>
+          <w:sz w:val="24"/>
+          <w:szCs w:val="24"/>
+        </w:rPr>
+        <w:t>Feature: Loading photos from gallery</w:t>
+      </w:r>
+    </w:p>
+    <w:p>
+      <w:pPr>
+        <w:spacing w:line="240" w:lineRule="auto"/>
+        <w:contextualSpacing/>
+        <w:jc w:val="both"/>
+        <w:rPr>
+          <w:rFonts w:ascii="Segoe UI" w:hAnsi="Segoe UI" w:cs="Segoe UI"/>
+          <w:sz w:val="24"/>
+          <w:szCs w:val="24"/>
+        </w:rPr>
+      </w:pPr>
+      <w:r>
+        <w:rPr>
+          <w:rFonts w:ascii="Segoe UI" w:hAnsi="Segoe UI" w:cs="Segoe UI"/>
+          <w:sz w:val="24"/>
+          <w:szCs w:val="24"/>
+        </w:rPr>
+        <w:t>Test: Load .gif</w:t>
+      </w:r>
+    </w:p>
+    <w:p>
+      <w:pPr>
+        <w:spacing w:line="240" w:lineRule="auto"/>
+        <w:contextualSpacing/>
+        <w:jc w:val="both"/>
+        <w:rPr>
+          <w:rFonts w:ascii="Segoe UI" w:hAnsi="Segoe UI" w:cs="Segoe UI"/>
+          <w:sz w:val="24"/>
+          <w:szCs w:val="24"/>
+        </w:rPr>
+      </w:pPr>
+      <w:r>
+        <w:rPr>
+          <w:rFonts w:ascii="Segoe UI" w:hAnsi="Segoe UI" w:cs="Segoe UI"/>
+          <w:sz w:val="24"/>
+          <w:szCs w:val="24"/>
+        </w:rPr>
+        <w:t>Pass: Image not found, if image id found, will not load</w:t>
+      </w:r>
+    </w:p>
+    <w:p>
+      <w:pPr>
+        <w:spacing w:line="240" w:lineRule="auto"/>
+        <w:contextualSpacing/>
+        <w:jc w:val="both"/>
+        <w:rPr>
+          <w:rFonts w:ascii="Segoe UI" w:hAnsi="Segoe UI" w:cs="Segoe UI"/>
+          <w:sz w:val="24"/>
+          <w:szCs w:val="24"/>
+        </w:rPr>
+      </w:pPr>
+      <w:r>
+        <w:rPr>
+          <w:rFonts w:ascii="Segoe UI" w:hAnsi="Segoe UI" w:cs="Segoe UI"/>
+          <w:sz w:val="24"/>
+          <w:szCs w:val="24"/>
+        </w:rPr>
+        <w:t>Fail: Attempts to load image.</w:t>
+      </w:r>
+    </w:p>
+    <w:p>
+      <w:pPr>
+        <w:spacing w:line="240" w:lineRule="auto"/>
+        <w:contextualSpacing/>
+        <w:jc w:val="both"/>
+        <w:rPr>
+          <w:rFonts w:ascii="Segoe UI" w:hAnsi="Segoe UI" w:cs="Segoe UI"/>
+          <w:sz w:val="24"/>
+          <w:szCs w:val="24"/>
+        </w:rPr>
+      </w:pPr>
+    </w:p>
+    <w:p>
+      <w:pPr>
+        <w:spacing w:line="240" w:lineRule="auto"/>
+        <w:contextualSpacing/>
+        <w:jc w:val="both"/>
+        <w:rPr>
+          <w:rFonts w:ascii="Segoe UI" w:hAnsi="Segoe UI" w:cs="Segoe UI"/>
+          <w:sz w:val="24"/>
+          <w:szCs w:val="24"/>
+        </w:rPr>
+      </w:pPr>
+      <w:r>
+        <w:rPr>
+          <w:rFonts w:ascii="Segoe UI" w:hAnsi="Segoe UI" w:cs="Segoe UI"/>
+          <w:sz w:val="24"/>
+          <w:szCs w:val="24"/>
+        </w:rPr>
+        <w:t xml:space="preserve">Feature: Load photos from </w:t>
+      </w:r>
+      <w:proofErr w:type="spellStart"/>
+      <w:r>
+        <w:rPr>
+          <w:rFonts w:ascii="Segoe UI" w:hAnsi="Segoe UI" w:cs="Segoe UI"/>
+          <w:sz w:val="24"/>
+          <w:szCs w:val="24"/>
+        </w:rPr>
+        <w:t>dropBox</w:t>
+      </w:r>
+      <w:proofErr w:type="spellEnd"/>
+      <w:r>
+        <w:rPr>
+          <w:rFonts w:ascii="Segoe UI" w:hAnsi="Segoe UI" w:cs="Segoe UI"/>
+          <w:sz w:val="24"/>
+          <w:szCs w:val="24"/>
+        </w:rPr>
+        <w:t xml:space="preserve"> instead of gallery </w:t>
+      </w:r>
+    </w:p>
+    <w:p>
+      <w:pPr>
+        <w:spacing w:line="240" w:lineRule="auto"/>
+        <w:contextualSpacing/>
+        <w:jc w:val="both"/>
+        <w:rPr>
+          <w:rFonts w:ascii="Segoe UI" w:hAnsi="Segoe UI" w:cs="Segoe UI"/>
+          <w:sz w:val="24"/>
+          <w:szCs w:val="24"/>
+        </w:rPr>
+      </w:pPr>
+      <w:r>
+        <w:rPr>
+          <w:rFonts w:ascii="Segoe UI" w:hAnsi="Segoe UI" w:cs="Segoe UI"/>
+          <w:sz w:val="24"/>
+          <w:szCs w:val="24"/>
+        </w:rPr>
+        <w:t xml:space="preserve">Test: Load from </w:t>
+      </w:r>
+      <w:proofErr w:type="spellStart"/>
+      <w:r>
+        <w:rPr>
+          <w:rFonts w:ascii="Segoe UI" w:hAnsi="Segoe UI" w:cs="Segoe UI"/>
+          <w:sz w:val="24"/>
+          <w:szCs w:val="24"/>
+        </w:rPr>
+        <w:t>dropBox</w:t>
+      </w:r>
+      <w:proofErr w:type="spellEnd"/>
+    </w:p>
+    <w:p>
+      <w:pPr>
+        <w:spacing w:line="240" w:lineRule="auto"/>
+        <w:contextualSpacing/>
+        <w:jc w:val="both"/>
+        <w:rPr>
+          <w:rFonts w:ascii="Segoe UI" w:hAnsi="Segoe UI" w:cs="Segoe UI"/>
+          <w:sz w:val="24"/>
+          <w:szCs w:val="24"/>
+        </w:rPr>
+      </w:pPr>
+      <w:r>
+        <w:rPr>
+          <w:rFonts w:ascii="Segoe UI" w:hAnsi="Segoe UI" w:cs="Segoe UI"/>
+          <w:sz w:val="24"/>
+          <w:szCs w:val="24"/>
+        </w:rPr>
+        <w:t>Pass: find image and is processed by app</w:t>
+      </w:r>
+    </w:p>
+    <w:p>
+      <w:pPr>
+        <w:spacing w:line="240" w:lineRule="auto"/>
+        <w:contextualSpacing/>
+        <w:jc w:val="both"/>
+        <w:rPr>
+          <w:rFonts w:ascii="Segoe UI" w:hAnsi="Segoe UI" w:cs="Segoe UI"/>
+          <w:sz w:val="24"/>
+          <w:szCs w:val="24"/>
+        </w:rPr>
+      </w:pPr>
+      <w:r>
+        <w:rPr>
+          <w:rFonts w:ascii="Segoe UI" w:hAnsi="Segoe UI" w:cs="Segoe UI"/>
+          <w:sz w:val="24"/>
+          <w:szCs w:val="24"/>
+        </w:rPr>
+        <w:t>Fail: Does not find image and load it.</w:t>
+      </w:r>
+    </w:p>
+    <w:p>
+      <w:pPr>
+        <w:spacing w:line="240" w:lineRule="auto"/>
+        <w:contextualSpacing/>
+        <w:jc w:val="both"/>
+        <w:rPr>
+          <w:rFonts w:ascii="Segoe UI" w:hAnsi="Segoe UI" w:cs="Segoe UI"/>
+          <w:sz w:val="24"/>
+          <w:szCs w:val="24"/>
+        </w:rPr>
+      </w:pPr>
+    </w:p>
+    <w:p>
+      <w:pPr>
+        <w:spacing w:line="240" w:lineRule="auto"/>
+        <w:contextualSpacing/>
+        <w:jc w:val="both"/>
+        <w:rPr>
+          <w:rFonts w:ascii="Segoe UI" w:hAnsi="Segoe UI" w:cs="Segoe UI"/>
+          <w:sz w:val="24"/>
+          <w:szCs w:val="24"/>
+        </w:rPr>
+      </w:pPr>
+    </w:p>
+    <w:p>
+      <w:pPr>
+        <w:spacing w:line="240" w:lineRule="auto"/>
+        <w:contextualSpacing/>
+        <w:jc w:val="both"/>
+        <w:rPr>
+          <w:rFonts w:ascii="Segoe UI" w:hAnsi="Segoe UI" w:cs="Segoe UI"/>
+          <w:sz w:val="24"/>
+          <w:szCs w:val="24"/>
+        </w:rPr>
+      </w:pPr>
+      <w:r>
+        <w:rPr>
+          <w:rFonts w:ascii="Segoe UI" w:hAnsi="Segoe UI" w:cs="Segoe UI"/>
+          <w:sz w:val="24"/>
+          <w:szCs w:val="24"/>
+        </w:rPr>
+        <w:t xml:space="preserve">Feature: Load photos from </w:t>
+      </w:r>
+      <w:proofErr w:type="spellStart"/>
+      <w:r>
+        <w:rPr>
+          <w:rFonts w:ascii="Segoe UI" w:hAnsi="Segoe UI" w:cs="Segoe UI"/>
+          <w:sz w:val="24"/>
+          <w:szCs w:val="24"/>
+        </w:rPr>
+        <w:t>dropBox</w:t>
+      </w:r>
+      <w:proofErr w:type="spellEnd"/>
+      <w:r>
+        <w:rPr>
+          <w:rFonts w:ascii="Segoe UI" w:hAnsi="Segoe UI" w:cs="Segoe UI"/>
+          <w:sz w:val="24"/>
+          <w:szCs w:val="24"/>
+        </w:rPr>
+        <w:t xml:space="preserve"> instead of gallery </w:t>
+      </w:r>
+    </w:p>
+    <w:p>
+      <w:pPr>
+        <w:spacing w:line="240" w:lineRule="auto"/>
+        <w:contextualSpacing/>
+        <w:jc w:val="both"/>
+        <w:rPr>
+          <w:rFonts w:ascii="Segoe UI" w:hAnsi="Segoe UI" w:cs="Segoe UI"/>
+          <w:sz w:val="24"/>
+          <w:szCs w:val="24"/>
+        </w:rPr>
+      </w:pPr>
+      <w:r>
+        <w:rPr>
+          <w:rFonts w:ascii="Segoe UI" w:hAnsi="Segoe UI" w:cs="Segoe UI"/>
+          <w:sz w:val="24"/>
+          <w:szCs w:val="24"/>
+        </w:rPr>
+        <w:t xml:space="preserve">Test: Load non-image file from </w:t>
+      </w:r>
+      <w:proofErr w:type="spellStart"/>
+      <w:r>
+        <w:rPr>
+          <w:rFonts w:ascii="Segoe UI" w:hAnsi="Segoe UI" w:cs="Segoe UI"/>
+          <w:sz w:val="24"/>
+          <w:szCs w:val="24"/>
+        </w:rPr>
+        <w:t>dropBox</w:t>
+      </w:r>
+      <w:proofErr w:type="spellEnd"/>
+    </w:p>
+    <w:p>
+      <w:pPr>
+        <w:spacing w:line="240" w:lineRule="auto"/>
+        <w:contextualSpacing/>
+        <w:jc w:val="both"/>
+        <w:rPr>
+          <w:rFonts w:ascii="Segoe UI" w:hAnsi="Segoe UI" w:cs="Segoe UI"/>
+          <w:sz w:val="24"/>
+          <w:szCs w:val="24"/>
+        </w:rPr>
+      </w:pPr>
+      <w:r>
+        <w:rPr>
+          <w:rFonts w:ascii="Segoe UI" w:hAnsi="Segoe UI" w:cs="Segoe UI"/>
+          <w:sz w:val="24"/>
+          <w:szCs w:val="24"/>
+        </w:rPr>
+        <w:t>Pass: File not "seen" by app or does not load, without crashing the app</w:t>
+      </w:r>
+    </w:p>
+    <w:p>
+      <w:pPr>
+        <w:spacing w:line="240" w:lineRule="auto"/>
+        <w:contextualSpacing/>
+        <w:jc w:val="both"/>
+        <w:rPr>
+          <w:rFonts w:ascii="Segoe UI" w:hAnsi="Segoe UI" w:cs="Segoe UI"/>
+          <w:sz w:val="24"/>
+          <w:szCs w:val="24"/>
+        </w:rPr>
+      </w:pPr>
+      <w:r>
+        <w:rPr>
+          <w:rFonts w:ascii="Segoe UI" w:hAnsi="Segoe UI" w:cs="Segoe UI"/>
+          <w:sz w:val="24"/>
+          <w:szCs w:val="24"/>
+        </w:rPr>
+        <w:t>Fail: app attempts to load the file.</w:t>
+      </w:r>
+    </w:p>
+    <w:p>
+      <w:pPr>
+        <w:spacing w:line="240" w:lineRule="auto"/>
+        <w:contextualSpacing/>
+        <w:jc w:val="both"/>
+        <w:rPr>
+          <w:rFonts w:ascii="Segoe UI" w:hAnsi="Segoe UI" w:cs="Segoe UI"/>
+          <w:sz w:val="24"/>
+          <w:szCs w:val="24"/>
+        </w:rPr>
+      </w:pPr>
+    </w:p>
+    <w:p>
+      <w:pPr>
+        <w:spacing w:line="240" w:lineRule="auto"/>
+        <w:contextualSpacing/>
+        <w:jc w:val="both"/>
+        <w:rPr>
+          <w:rFonts w:ascii="Segoe UI" w:hAnsi="Segoe UI" w:cs="Segoe UI"/>
+          <w:sz w:val="24"/>
+          <w:szCs w:val="24"/>
+        </w:rPr>
+      </w:pPr>
+      <w:r>
+        <w:rPr>
+          <w:rFonts w:ascii="Segoe UI" w:hAnsi="Segoe UI" w:cs="Segoe UI"/>
+          <w:sz w:val="24"/>
+          <w:szCs w:val="24"/>
+        </w:rPr>
+        <w:t>Feature: Load photos from Google Drive instead of gallery</w:t>
+      </w:r>
+    </w:p>
+    <w:p>
+      <w:pPr>
+        <w:spacing w:line="240" w:lineRule="auto"/>
+        <w:contextualSpacing/>
+        <w:jc w:val="both"/>
+        <w:rPr>
+          <w:rFonts w:ascii="Segoe UI" w:hAnsi="Segoe UI" w:cs="Segoe UI"/>
+          <w:sz w:val="24"/>
+          <w:szCs w:val="24"/>
+        </w:rPr>
+      </w:pPr>
+      <w:r>
+        <w:rPr>
+          <w:rFonts w:ascii="Segoe UI" w:hAnsi="Segoe UI" w:cs="Segoe UI"/>
+          <w:sz w:val="24"/>
+          <w:szCs w:val="24"/>
+        </w:rPr>
+        <w:t>Test:  Load an image from Google Drive</w:t>
+      </w:r>
+    </w:p>
+    <w:p>
+      <w:pPr>
+        <w:spacing w:line="240" w:lineRule="auto"/>
+        <w:contextualSpacing/>
+        <w:jc w:val="both"/>
+        <w:rPr>
+          <w:rFonts w:ascii="Segoe UI" w:hAnsi="Segoe UI" w:cs="Segoe UI"/>
+          <w:sz w:val="24"/>
+          <w:szCs w:val="24"/>
+        </w:rPr>
+      </w:pPr>
+      <w:r>
+        <w:rPr>
+          <w:rFonts w:ascii="Segoe UI" w:hAnsi="Segoe UI" w:cs="Segoe UI"/>
+          <w:sz w:val="24"/>
+          <w:szCs w:val="24"/>
+        </w:rPr>
+        <w:t>Pass: image found and displayed in app</w:t>
+      </w:r>
+    </w:p>
+    <w:p>
+      <w:pPr>
+        <w:spacing w:line="240" w:lineRule="auto"/>
+        <w:contextualSpacing/>
+        <w:jc w:val="both"/>
+        <w:rPr>
+          <w:rFonts w:ascii="Segoe UI" w:hAnsi="Segoe UI" w:cs="Segoe UI"/>
+          <w:sz w:val="24"/>
+          <w:szCs w:val="24"/>
+        </w:rPr>
+      </w:pPr>
+      <w:r>
+        <w:rPr>
+          <w:rFonts w:ascii="Segoe UI" w:hAnsi="Segoe UI" w:cs="Segoe UI"/>
+          <w:sz w:val="24"/>
+          <w:szCs w:val="24"/>
+        </w:rPr>
+        <w:t>Fail: any other case</w:t>
+      </w:r>
+    </w:p>
+    <w:p>
+      <w:pPr>
+        <w:spacing w:line="240" w:lineRule="auto"/>
+        <w:contextualSpacing/>
+        <w:jc w:val="both"/>
+        <w:rPr>
+          <w:rFonts w:ascii="Segoe UI" w:hAnsi="Segoe UI" w:cs="Segoe UI"/>
+          <w:sz w:val="24"/>
+          <w:szCs w:val="24"/>
+        </w:rPr>
+      </w:pPr>
+    </w:p>
+    <w:p>
+      <w:pPr>
+        <w:spacing w:line="240" w:lineRule="auto"/>
+        <w:contextualSpacing/>
+        <w:jc w:val="both"/>
+        <w:rPr>
+          <w:rFonts w:ascii="Segoe UI" w:hAnsi="Segoe UI" w:cs="Segoe UI"/>
+          <w:sz w:val="24"/>
+          <w:szCs w:val="24"/>
+        </w:rPr>
+      </w:pPr>
+    </w:p>
+    <w:p>
+      <w:pPr>
+        <w:spacing w:line="240" w:lineRule="auto"/>
+        <w:contextualSpacing/>
+        <w:jc w:val="both"/>
+        <w:rPr>
+          <w:rFonts w:ascii="Segoe UI" w:hAnsi="Segoe UI" w:cs="Segoe UI"/>
+          <w:sz w:val="24"/>
+          <w:szCs w:val="24"/>
+        </w:rPr>
+      </w:pPr>
+      <w:r>
+        <w:rPr>
+          <w:rFonts w:ascii="Segoe UI" w:hAnsi="Segoe UI" w:cs="Segoe UI"/>
+          <w:sz w:val="24"/>
+          <w:szCs w:val="24"/>
+        </w:rPr>
+        <w:t>Feature: Load photos from Google Drive instead of gallery</w:t>
+      </w:r>
+    </w:p>
+    <w:p>
+      <w:pPr>
+        <w:spacing w:line="240" w:lineRule="auto"/>
+        <w:contextualSpacing/>
+        <w:jc w:val="both"/>
+        <w:rPr>
+          <w:rFonts w:ascii="Segoe UI" w:hAnsi="Segoe UI" w:cs="Segoe UI"/>
+          <w:sz w:val="24"/>
+          <w:szCs w:val="24"/>
+        </w:rPr>
+      </w:pPr>
+      <w:r>
+        <w:rPr>
+          <w:rFonts w:ascii="Segoe UI" w:hAnsi="Segoe UI" w:cs="Segoe UI"/>
+          <w:sz w:val="24"/>
+          <w:szCs w:val="24"/>
+        </w:rPr>
+        <w:t>Test: Load non-image file from Drive</w:t>
+      </w:r>
+    </w:p>
+    <w:p>
+      <w:pPr>
+        <w:spacing w:line="240" w:lineRule="auto"/>
+        <w:contextualSpacing/>
+        <w:jc w:val="both"/>
+        <w:rPr>
+          <w:rFonts w:ascii="Segoe UI" w:hAnsi="Segoe UI" w:cs="Segoe UI"/>
+          <w:sz w:val="24"/>
+          <w:szCs w:val="24"/>
+        </w:rPr>
+      </w:pPr>
+      <w:r>
+        <w:rPr>
+          <w:rFonts w:ascii="Segoe UI" w:hAnsi="Segoe UI" w:cs="Segoe UI"/>
+          <w:sz w:val="24"/>
+          <w:szCs w:val="24"/>
+        </w:rPr>
+        <w:t>Pass: File not "seen" by app or does not load, without crashing the app</w:t>
+      </w:r>
+    </w:p>
+    <w:p>
+      <w:pPr>
+        <w:spacing w:line="240" w:lineRule="auto"/>
+        <w:contextualSpacing/>
+        <w:jc w:val="both"/>
+        <w:rPr>
+          <w:rFonts w:ascii="Segoe UI" w:hAnsi="Segoe UI" w:cs="Segoe UI"/>
+          <w:sz w:val="24"/>
+          <w:szCs w:val="24"/>
+        </w:rPr>
+      </w:pPr>
+      <w:r>
+        <w:rPr>
+          <w:rFonts w:ascii="Segoe UI" w:hAnsi="Segoe UI" w:cs="Segoe UI"/>
+          <w:sz w:val="24"/>
+          <w:szCs w:val="24"/>
+        </w:rPr>
+        <w:t>Fail: app attempts to load the file</w:t>
+      </w:r>
+    </w:p>
+    <w:p>
+      <w:pPr>
+        <w:jc w:val="both"/>
+        <w:rPr>
+          <w:rFonts w:ascii="Segoe UI" w:hAnsi="Segoe UI" w:cs="Segoe UI"/>
+          <w:sz w:val="24"/>
+          <w:szCs w:val="24"/>
+        </w:rPr>
+      </w:pPr>
       <w:bookmarkStart w:id="0" w:name="_GoBack"/>
       <w:bookmarkEnd w:id="0"/>
-      <w:r>
-        <w:rPr>
-          <w:rFonts w:ascii="Segoe UI" w:hAnsi="Segoe UI" w:cs="Segoe UI"/>
-          <w:sz w:val="24"/>
-          <w:szCs w:val="24"/>
-        </w:rPr>
-        <w:t>. I</w:t>
-      </w:r>
-      <w:r>
-        <w:rPr>
-          <w:rFonts w:ascii="Segoe UI" w:hAnsi="Segoe UI" w:cs="Segoe UI"/>
-          <w:sz w:val="24"/>
-          <w:szCs w:val="24"/>
-        </w:rPr>
-        <w:t xml:space="preserve"> want it to be of any file type, and of any size.</w:t>
-      </w:r>
-    </w:p>
-    <w:p>
-      <w:pPr>
-        <w:jc w:val="both"/>
-        <w:rPr>
-          <w:rFonts w:ascii="Segoe UI" w:hAnsi="Segoe UI" w:cs="Segoe UI"/>
-          <w:sz w:val="24"/>
-          <w:szCs w:val="24"/>
-        </w:rPr>
-      </w:pPr>
-    </w:p>
-    <w:p>
-      <w:pPr>
-        <w:jc w:val="both"/>
-        <w:rPr>
-          <w:rFonts w:ascii="Segoe UI" w:hAnsi="Segoe UI" w:cs="Segoe UI"/>
-          <w:sz w:val="24"/>
-          <w:szCs w:val="24"/>
-        </w:rPr>
-      </w:pPr>
-    </w:p>
-    <w:p>
-      <w:pPr>
-        <w:jc w:val="both"/>
-        <w:rPr>
-          <w:rFonts w:ascii="Segoe UI" w:hAnsi="Segoe UI" w:cs="Segoe UI"/>
-          <w:sz w:val="24"/>
-          <w:szCs w:val="24"/>
-        </w:rPr>
-      </w:pPr>
     </w:p>
     <w:sectPr>
       <w:headerReference w:type="default" r:id="rId9"/>
@@ -908,7 +1800,7 @@
         <w:rFonts w:asciiTheme="majorHAnsi" w:eastAsiaTheme="majorEastAsia" w:hAnsiTheme="majorHAnsi" w:cstheme="majorBidi"/>
         <w:noProof/>
       </w:rPr>
-      <w:t>3</w:t>
+      <w:t>4</w:t>
     </w:r>
     <w:r>
       <w:rPr>

</xml_diff>

<commit_message>
Text overlay on Photo Edit begun
also some changes to specs doc, etc
</commit_message>
<xml_diff>
--- a/docs/specifications_document.docx
+++ b/docs/specifications_document.docx
@@ -35,7 +35,6 @@
           <w:szCs w:val="24"/>
         </w:rPr>
       </w:pPr>
-      <w:proofErr w:type="spellStart"/>
       <w:r>
         <w:rPr>
           <w:rFonts w:ascii="Segoe UI" w:hAnsi="Segoe UI" w:cs="Segoe UI"/>
@@ -45,7 +44,6 @@
         </w:rPr>
         <w:t>InstaMeme</w:t>
       </w:r>
-      <w:proofErr w:type="spellEnd"/>
     </w:p>
     <w:p>
       <w:pPr>
@@ -333,23 +331,13 @@
           <w:szCs w:val="24"/>
         </w:rPr>
       </w:pPr>
-      <w:proofErr w:type="spellStart"/>
-      <w:r>
-        <w:rPr>
-          <w:rFonts w:ascii="Segoe UI" w:hAnsi="Segoe UI" w:cs="Segoe UI"/>
-          <w:sz w:val="24"/>
-          <w:szCs w:val="24"/>
-        </w:rPr>
-        <w:t>Photobooth</w:t>
-      </w:r>
-      <w:proofErr w:type="spellEnd"/>
-      <w:r>
-        <w:rPr>
-          <w:rFonts w:ascii="Segoe UI" w:hAnsi="Segoe UI" w:cs="Segoe UI"/>
-          <w:sz w:val="24"/>
-          <w:szCs w:val="24"/>
-        </w:rPr>
-        <w:t>/Caption Contest</w:t>
+      <w:r>
+        <w:rPr>
+          <w:rFonts w:ascii="Segoe UI" w:hAnsi="Segoe UI" w:cs="Segoe UI"/>
+          <w:sz w:val="24"/>
+          <w:szCs w:val="24"/>
+        </w:rPr>
+        <w:t>Photobooth/Caption Contest</w:t>
       </w:r>
     </w:p>
     <w:p>
@@ -407,23 +395,13 @@
           <w:szCs w:val="24"/>
         </w:rPr>
       </w:pPr>
-      <w:proofErr w:type="spellStart"/>
-      <w:r>
-        <w:rPr>
-          <w:rFonts w:ascii="Segoe UI" w:hAnsi="Segoe UI" w:cs="Segoe UI"/>
-          <w:sz w:val="24"/>
-          <w:szCs w:val="24"/>
-        </w:rPr>
-        <w:t>Niklas</w:t>
-      </w:r>
-      <w:proofErr w:type="spellEnd"/>
-      <w:r>
-        <w:rPr>
-          <w:rFonts w:ascii="Segoe UI" w:hAnsi="Segoe UI" w:cs="Segoe UI"/>
-          <w:sz w:val="24"/>
-          <w:szCs w:val="24"/>
-        </w:rPr>
-        <w:t xml:space="preserve"> Bauer</w:t>
+      <w:r>
+        <w:rPr>
+          <w:rFonts w:ascii="Segoe UI" w:hAnsi="Segoe UI" w:cs="Segoe UI"/>
+          <w:sz w:val="24"/>
+          <w:szCs w:val="24"/>
+        </w:rPr>
+        <w:t>Niklas Bauer</w:t>
       </w:r>
     </w:p>
     <w:p>
@@ -878,27 +856,7 @@
           <w:sz w:val="23"/>
           <w:szCs w:val="23"/>
         </w:rPr>
-        <w:t xml:space="preserve">User Story: I do not want the camera to be able to </w:t>
-      </w:r>
-      <w:proofErr w:type="gramStart"/>
-      <w:r>
-        <w:rPr>
-          <w:rFonts w:ascii="Arial" w:eastAsia="Times New Roman" w:hAnsi="Arial" w:cs="Arial"/>
-          <w:color w:val="000000"/>
-          <w:sz w:val="23"/>
-          <w:szCs w:val="23"/>
-        </w:rPr>
-        <w:t>rotate,</w:t>
-      </w:r>
-      <w:proofErr w:type="gramEnd"/>
-      <w:r>
-        <w:rPr>
-          <w:rFonts w:ascii="Arial" w:eastAsia="Times New Roman" w:hAnsi="Arial" w:cs="Arial"/>
-          <w:color w:val="000000"/>
-          <w:sz w:val="23"/>
-          <w:szCs w:val="23"/>
-        </w:rPr>
-        <w:t xml:space="preserve"> it should be locked 90 degrees.</w:t>
+        <w:t>User Story: I do not want the camera to be able to rotate, it should be locked 90 degrees.</w:t>
       </w:r>
     </w:p>
     <w:p>
@@ -939,7 +897,92 @@
           <w:sz w:val="24"/>
           <w:szCs w:val="24"/>
         </w:rPr>
-        <w:t>I want to choose between stock photographs or images from my phones gallery</w:t>
+        <w:t xml:space="preserve">I want to choose between stock photographs or images from my </w:t>
+      </w:r>
+      <w:r>
+        <w:rPr>
+          <w:rFonts w:ascii="Segoe UI" w:hAnsi="Segoe UI" w:cs="Segoe UI"/>
+          <w:sz w:val="24"/>
+          <w:szCs w:val="24"/>
+        </w:rPr>
+        <w:t>device’</w:t>
+      </w:r>
+      <w:r>
+        <w:rPr>
+          <w:rFonts w:ascii="Segoe UI" w:hAnsi="Segoe UI" w:cs="Segoe UI"/>
+          <w:sz w:val="24"/>
+          <w:szCs w:val="24"/>
+        </w:rPr>
+        <w:t>s gallery</w:t>
+      </w:r>
+    </w:p>
+    <w:p>
+      <w:pPr>
+        <w:pStyle w:val="ListParagraph"/>
+        <w:numPr>
+          <w:ilvl w:val="0"/>
+          <w:numId w:val="4"/>
+        </w:numPr>
+        <w:jc w:val="both"/>
+        <w:rPr>
+          <w:rFonts w:ascii="Segoe UI" w:hAnsi="Segoe UI" w:cs="Segoe UI"/>
+          <w:sz w:val="24"/>
+          <w:szCs w:val="24"/>
+        </w:rPr>
+      </w:pPr>
+      <w:r>
+        <w:rPr>
+          <w:rFonts w:ascii="Segoe UI" w:hAnsi="Segoe UI" w:cs="Segoe UI"/>
+          <w:sz w:val="24"/>
+          <w:szCs w:val="24"/>
+        </w:rPr>
+        <w:t>I want to my camera to be simple to use</w:t>
+      </w:r>
+    </w:p>
+    <w:p>
+      <w:pPr>
+        <w:pStyle w:val="ListParagraph"/>
+        <w:numPr>
+          <w:ilvl w:val="0"/>
+          <w:numId w:val="4"/>
+        </w:numPr>
+        <w:jc w:val="both"/>
+        <w:rPr>
+          <w:rFonts w:ascii="Segoe UI" w:hAnsi="Segoe UI" w:cs="Segoe UI"/>
+          <w:sz w:val="24"/>
+          <w:szCs w:val="24"/>
+        </w:rPr>
+      </w:pPr>
+      <w:r>
+        <w:rPr>
+          <w:rFonts w:ascii="Segoe UI" w:hAnsi="Segoe UI" w:cs="Segoe UI"/>
+          <w:sz w:val="24"/>
+          <w:szCs w:val="24"/>
+        </w:rPr>
+        <w:t>I want my camera to save my images to the device’s Gallery</w:t>
+      </w:r>
+    </w:p>
+    <w:p>
+      <w:pPr>
+        <w:pStyle w:val="ListParagraph"/>
+        <w:numPr>
+          <w:ilvl w:val="0"/>
+          <w:numId w:val="4"/>
+        </w:numPr>
+        <w:jc w:val="both"/>
+        <w:rPr>
+          <w:rFonts w:ascii="Segoe UI" w:hAnsi="Segoe UI" w:cs="Segoe UI"/>
+          <w:sz w:val="24"/>
+          <w:szCs w:val="24"/>
+        </w:rPr>
+      </w:pPr>
+      <w:r>
+        <w:rPr>
+          <w:rFonts w:ascii="Segoe UI" w:hAnsi="Segoe UI" w:cs="Segoe UI"/>
+          <w:sz w:val="24"/>
+          <w:szCs w:val="24"/>
+        </w:rPr>
+        <w:t>I want to easily put text on the image</w:t>
       </w:r>
       <w:bookmarkStart w:id="0" w:name="_GoBack"/>
       <w:bookmarkEnd w:id="0"/>
@@ -1051,14 +1094,12 @@
         <w:rFonts w:asciiTheme="majorHAnsi" w:eastAsiaTheme="majorEastAsia" w:hAnsiTheme="majorHAnsi" w:cstheme="majorBidi"/>
       </w:rPr>
     </w:pPr>
-    <w:proofErr w:type="spellStart"/>
     <w:r>
       <w:rPr>
         <w:rFonts w:asciiTheme="majorHAnsi" w:eastAsiaTheme="majorEastAsia" w:hAnsiTheme="majorHAnsi" w:cstheme="majorBidi"/>
       </w:rPr>
       <w:t>InstaMeme</w:t>
     </w:r>
-    <w:proofErr w:type="spellEnd"/>
     <w:r>
       <w:rPr>
         <w:rFonts w:asciiTheme="majorHAnsi" w:eastAsiaTheme="majorEastAsia" w:hAnsiTheme="majorHAnsi" w:cstheme="majorBidi"/>
@@ -1109,7 +1150,7 @@
         <w:rFonts w:asciiTheme="majorHAnsi" w:eastAsiaTheme="majorEastAsia" w:hAnsiTheme="majorHAnsi" w:cstheme="majorBidi"/>
         <w:noProof/>
       </w:rPr>
-      <w:t>2</w:t>
+      <w:t>3</w:t>
     </w:r>
     <w:r>
       <w:rPr>

</xml_diff>